<commit_message>
- frissítés - Házi leírás frissítés
</commit_message>
<xml_diff>
--- a/Hazi Feladat/2020-12-05/Leírás.docx
+++ b/Hazi Feladat/2020-12-05/Leírás.docx
@@ -186,21 +186,12 @@
         <w:t>Console.Writeline</w:t>
       </w:r>
       <w:proofErr w:type="spellEnd"/>
-      <w:proofErr w:type="gramStart"/>
-      <w:r>
-        <w:rPr>
-          <w:color w:val="FFE599" w:themeColor="accent4" w:themeTint="66"/>
-          <w:lang w:val="hu-HU"/>
-        </w:rPr>
-        <w:t>()-</w:t>
-      </w:r>
-      <w:proofErr w:type="gramEnd"/>
-      <w:r>
-        <w:rPr>
-          <w:color w:val="FFE599" w:themeColor="accent4" w:themeTint="66"/>
-          <w:lang w:val="hu-HU"/>
-        </w:rPr>
-        <w:t>hoz</w:t>
+      <w:r>
+        <w:rPr>
+          <w:color w:val="FFE599" w:themeColor="accent4" w:themeTint="66"/>
+          <w:lang w:val="hu-HU"/>
+        </w:rPr>
+        <w:t>()-hoz</w:t>
       </w:r>
       <w:r>
         <w:rPr>
@@ -225,97 +216,6 @@
           <w:lang w:val="hu-HU"/>
         </w:rPr>
         <w:t>alakítsad át a bekért értéket számmá!</w:t>
-      </w:r>
-    </w:p>
-    <w:p>
-      <w:pPr>
-        <w:pStyle w:val="Listaszerbekezds"/>
-        <w:ind w:left="2160" w:firstLine="360"/>
-        <w:rPr>
-          <w:color w:val="FFE599" w:themeColor="accent4" w:themeTint="66"/>
-          <w:lang w:val="hu-HU"/>
-        </w:rPr>
-      </w:pPr>
-      <w:r>
-        <w:rPr>
-          <w:color w:val="FFE599" w:themeColor="accent4" w:themeTint="66"/>
-          <w:lang w:val="hu-HU"/>
-        </w:rPr>
-        <w:t xml:space="preserve">Tömb első értéke például </w:t>
-      </w:r>
-      <w:proofErr w:type="spellStart"/>
-      <w:proofErr w:type="gramStart"/>
-      <w:r>
-        <w:rPr>
-          <w:color w:val="FFE599" w:themeColor="accent4" w:themeTint="66"/>
-          <w:lang w:val="hu-HU"/>
-        </w:rPr>
-        <w:t>tomb</w:t>
-      </w:r>
-      <w:proofErr w:type="spellEnd"/>
-      <w:r>
-        <w:rPr>
-          <w:color w:val="FFE599" w:themeColor="accent4" w:themeTint="66"/>
-          <w:lang w:val="hu-HU"/>
-        </w:rPr>
-        <w:t>[</w:t>
-      </w:r>
-      <w:proofErr w:type="gramEnd"/>
-      <w:r>
-        <w:rPr>
-          <w:color w:val="FFE599" w:themeColor="accent4" w:themeTint="66"/>
-          <w:lang w:val="hu-HU"/>
-        </w:rPr>
-        <w:t>0]</w:t>
-      </w:r>
-      <w:r>
-        <w:rPr>
-          <w:color w:val="FFE599" w:themeColor="accent4" w:themeTint="66"/>
-          <w:lang w:val="hu-HU"/>
-        </w:rPr>
-        <w:t xml:space="preserve"> = valami</w:t>
-      </w:r>
-    </w:p>
-    <w:p>
-      <w:pPr>
-        <w:pStyle w:val="Listaszerbekezds"/>
-        <w:ind w:left="2160" w:firstLine="360"/>
-        <w:rPr>
-          <w:color w:val="FFE599" w:themeColor="accent4" w:themeTint="66"/>
-          <w:lang w:val="hu-HU"/>
-        </w:rPr>
-      </w:pPr>
-      <w:r>
-        <w:rPr>
-          <w:color w:val="FFE599" w:themeColor="accent4" w:themeTint="66"/>
-          <w:lang w:val="hu-HU"/>
-        </w:rPr>
-        <w:t xml:space="preserve">Tömb második értéke </w:t>
-      </w:r>
-      <w:proofErr w:type="spellStart"/>
-      <w:proofErr w:type="gramStart"/>
-      <w:r>
-        <w:rPr>
-          <w:color w:val="FFE599" w:themeColor="accent4" w:themeTint="66"/>
-          <w:lang w:val="hu-HU"/>
-        </w:rPr>
-        <w:t>tomb</w:t>
-      </w:r>
-      <w:proofErr w:type="spellEnd"/>
-      <w:r>
-        <w:rPr>
-          <w:color w:val="FFE599" w:themeColor="accent4" w:themeTint="66"/>
-          <w:lang w:val="hu-HU"/>
-        </w:rPr>
-        <w:t>[</w:t>
-      </w:r>
-      <w:proofErr w:type="gramEnd"/>
-      <w:r>
-        <w:rPr>
-          <w:color w:val="FFE599" w:themeColor="accent4" w:themeTint="66"/>
-          <w:lang w:val="hu-HU"/>
-        </w:rPr>
-        <w:t>1]</w:t>
       </w:r>
     </w:p>
     <w:p>
@@ -483,6 +383,30 @@
           <w:lang w:val="hu-HU"/>
         </w:rPr>
       </w:pPr>
+      <w:r>
+        <w:rPr>
+          <w:color w:val="FFE599" w:themeColor="accent4" w:themeTint="66"/>
+          <w:lang w:val="hu-HU"/>
+        </w:rPr>
+        <w:t>Függvény,</w:t>
+      </w:r>
+      <w:r>
+        <w:rPr>
+          <w:color w:val="FFE599" w:themeColor="accent4" w:themeTint="66"/>
+          <w:lang w:val="hu-HU"/>
+        </w:rPr>
+        <w:t xml:space="preserve"> amit használj:</w:t>
+      </w:r>
+    </w:p>
+    <w:p>
+      <w:pPr>
+        <w:pStyle w:val="Listaszerbekezds"/>
+        <w:ind w:left="2160" w:firstLine="720"/>
+        <w:rPr>
+          <w:color w:val="FFE599" w:themeColor="accent4" w:themeTint="66"/>
+          <w:lang w:val="hu-HU"/>
+        </w:rPr>
+      </w:pPr>
       <w:proofErr w:type="spellStart"/>
       <w:r>
         <w:rPr>
@@ -511,7 +435,7 @@
           <w:color w:val="FFE599" w:themeColor="accent4" w:themeTint="66"/>
           <w:lang w:val="hu-HU"/>
         </w:rPr>
-        <w:t xml:space="preserve"> függvény</w:t>
+        <w:t xml:space="preserve"> </w:t>
       </w:r>
     </w:p>
     <w:p>
@@ -776,21 +700,7 @@
         <w:rPr>
           <w:lang w:val="hu-HU"/>
         </w:rPr>
-        <w:t xml:space="preserve">Írja </w:t>
-      </w:r>
-      <w:proofErr w:type="gramStart"/>
-      <w:r>
-        <w:rPr>
-          <w:lang w:val="hu-HU"/>
-        </w:rPr>
-        <w:t>ki</w:t>
-      </w:r>
-      <w:proofErr w:type="gramEnd"/>
-      <w:r>
-        <w:rPr>
-          <w:lang w:val="hu-HU"/>
-        </w:rPr>
-        <w:t xml:space="preserve"> hogy melyik szám fordult elő a legtöbbször, egymás után hányszor!</w:t>
+        <w:t>Írja ki hogy melyik szám fordult elő a legtöbbször, egymás után hányszor!</w:t>
       </w:r>
     </w:p>
     <w:p>
@@ -818,7 +728,6 @@
         </w:rPr>
         <w:t>(„{0} az {</w:t>
       </w:r>
-      <w:proofErr w:type="gramStart"/>
       <w:r>
         <w:rPr>
           <w:color w:val="FFE599" w:themeColor="accent4" w:themeTint="66"/>
@@ -831,15 +740,7 @@
           <w:color w:val="FFE599" w:themeColor="accent4" w:themeTint="66"/>
           <w:lang w:val="hu-HU"/>
         </w:rPr>
-        <w:t>}-</w:t>
-      </w:r>
-      <w:proofErr w:type="gramEnd"/>
-      <w:r>
-        <w:rPr>
-          <w:color w:val="FFE599" w:themeColor="accent4" w:themeTint="66"/>
-          <w:lang w:val="hu-HU"/>
-        </w:rPr>
-        <w:t>szer fordult elő egymás után!”</w:t>
+        <w:t>}-szer fordult elő egymás után!”</w:t>
       </w:r>
       <w:r>
         <w:rPr>

</xml_diff>